<commit_message>
Tabelas Criadas no Documento
</commit_message>
<xml_diff>
--- a/report.docx
+++ b/report.docx
@@ -271,15 +271,754 @@
       </w:tr>
     </w:tbl>
     <w:p>
+      <w:pPr>
+        <w:pStyle w:val="Heading3"/>
+      </w:pPr>
       <w:r>
-        <w:t>Antes</w:t>
+        <w:t>Tabela Preditiva</w:t>
+      </w:r>
+    </w:p>
+    <w:tbl>
+      <w:tblPr>
+        <w:tblW w:type="auto" w:w="0"/>
+        <w:tblLook w:firstColumn="1" w:firstRow="1" w:lastColumn="0" w:lastRow="0" w:noHBand="0" w:noVBand="1" w:val="04A0"/>
+      </w:tblPr>
+      <w:tblGrid>
+        <w:gridCol w:w="1234"/>
+        <w:gridCol w:w="1234"/>
+        <w:gridCol w:w="1234"/>
+        <w:gridCol w:w="1234"/>
+        <w:gridCol w:w="1234"/>
+        <w:gridCol w:w="1234"/>
+        <w:gridCol w:w="1234"/>
+      </w:tblGrid>
+      <w:tr>
+        <w:tc>
+          <w:tcPr>
+            <w:tcW w:type="dxa" w:w="1234"/>
+          </w:tcPr>
+          <w:p>
+            <w:r>
+              <w:t>M(V,T)</w:t>
+            </w:r>
+          </w:p>
+        </w:tc>
+        <w:tc>
+          <w:tcPr>
+            <w:tcW w:type="dxa" w:w="1234"/>
+          </w:tcPr>
+          <w:p>
+            <w:r>
+              <w:t>b</w:t>
+            </w:r>
+          </w:p>
+        </w:tc>
+        <w:tc>
+          <w:tcPr>
+            <w:tcW w:type="dxa" w:w="1234"/>
+          </w:tcPr>
+          <w:p>
+            <w:r>
+              <w:t>a</w:t>
+            </w:r>
+          </w:p>
+        </w:tc>
+        <w:tc>
+          <w:tcPr>
+            <w:tcW w:type="dxa" w:w="1234"/>
+          </w:tcPr>
+          <w:p>
+            <w:r>
+              <w:t>d</w:t>
+            </w:r>
+          </w:p>
+        </w:tc>
+        <w:tc>
+          <w:tcPr>
+            <w:tcW w:type="dxa" w:w="1234"/>
+          </w:tcPr>
+          <w:p>
+            <w:r>
+              <w:t>g</w:t>
+            </w:r>
+          </w:p>
+        </w:tc>
+        <w:tc>
+          <w:tcPr>
+            <w:tcW w:type="dxa" w:w="1234"/>
+          </w:tcPr>
+          <w:p>
+            <w:r>
+              <w:t>h</w:t>
+            </w:r>
+          </w:p>
+        </w:tc>
+        <w:tc>
+          <w:tcPr>
+            <w:tcW w:type="dxa" w:w="1234"/>
+          </w:tcPr>
+          <w:p>
+            <w:r>
+              <w:t>$</w:t>
+            </w:r>
+          </w:p>
+        </w:tc>
+      </w:tr>
+      <w:tr>
+        <w:tc>
+          <w:tcPr>
+            <w:tcW w:type="dxa" w:w="1234"/>
+          </w:tcPr>
+          <w:p>
+            <w:r>
+              <w:t>S</w:t>
+            </w:r>
+          </w:p>
+        </w:tc>
+        <w:tc>
+          <w:tcPr>
+            <w:tcW w:type="dxa" w:w="1234"/>
+          </w:tcPr>
+          <w:p>
+            <w:r>
+              <w:t>S-&gt;CbB</w:t>
+            </w:r>
+          </w:p>
+        </w:tc>
+        <w:tc>
+          <w:tcPr>
+            <w:tcW w:type="dxa" w:w="1234"/>
+          </w:tcPr>
+          <w:p>
+            <w:r>
+              <w:t>S-&gt;Ba</w:t>
+            </w:r>
+          </w:p>
+        </w:tc>
+        <w:tc>
+          <w:tcPr>
+            <w:tcW w:type="dxa" w:w="1234"/>
+          </w:tcPr>
+          <w:p>
+            <w:r>
+              <w:t>S-&gt;ACB</w:t>
+            </w:r>
+          </w:p>
+        </w:tc>
+        <w:tc>
+          <w:tcPr>
+            <w:tcW w:type="dxa" w:w="1234"/>
+          </w:tcPr>
+          <w:p>
+            <w:r>
+              <w:t>S-&gt;ACB</w:t>
+            </w:r>
+          </w:p>
+        </w:tc>
+        <w:tc>
+          <w:tcPr>
+            <w:tcW w:type="dxa" w:w="1234"/>
+          </w:tcPr>
+          <w:p>
+            <w:r>
+              <w:t>S-&gt;ACB</w:t>
+            </w:r>
+          </w:p>
+        </w:tc>
+        <w:tc>
+          <w:tcPr>
+            <w:tcW w:type="dxa" w:w="1234"/>
+          </w:tcPr>
+          <w:p>
+            <w:r>
+              <w:t>S-&gt;ACB</w:t>
+            </w:r>
+          </w:p>
+        </w:tc>
+      </w:tr>
+      <w:tr>
+        <w:tc>
+          <w:tcPr>
+            <w:tcW w:type="dxa" w:w="1234"/>
+          </w:tcPr>
+          <w:p>
+            <w:r>
+              <w:t>A</w:t>
+            </w:r>
+          </w:p>
+        </w:tc>
+        <w:tc>
+          <w:tcPr>
+            <w:tcW w:type="dxa" w:w="1234"/>
+          </w:tcPr>
+          <w:p>
+            <w:r>
+              <w:t>-</w:t>
+            </w:r>
+          </w:p>
+        </w:tc>
+        <w:tc>
+          <w:tcPr>
+            <w:tcW w:type="dxa" w:w="1234"/>
+          </w:tcPr>
+          <w:p>
+            <w:r>
+              <w:t>-</w:t>
+            </w:r>
+          </w:p>
+        </w:tc>
+        <w:tc>
+          <w:tcPr>
+            <w:tcW w:type="dxa" w:w="1234"/>
+          </w:tcPr>
+          <w:p>
+            <w:r>
+              <w:t>A-&gt;da</w:t>
+            </w:r>
+          </w:p>
+        </w:tc>
+        <w:tc>
+          <w:tcPr>
+            <w:tcW w:type="dxa" w:w="1234"/>
+          </w:tcPr>
+          <w:p>
+            <w:r>
+              <w:t>A-&gt;BC</w:t>
+            </w:r>
+          </w:p>
+        </w:tc>
+        <w:tc>
+          <w:tcPr>
+            <w:tcW w:type="dxa" w:w="1234"/>
+          </w:tcPr>
+          <w:p>
+            <w:r>
+              <w:t>A-&gt;BC</w:t>
+            </w:r>
+          </w:p>
+        </w:tc>
+        <w:tc>
+          <w:tcPr>
+            <w:tcW w:type="dxa" w:w="1234"/>
+          </w:tcPr>
+          <w:p>
+            <w:r>
+              <w:t>A-&gt;BC</w:t>
+            </w:r>
+          </w:p>
+        </w:tc>
+      </w:tr>
+      <w:tr>
+        <w:tc>
+          <w:tcPr>
+            <w:tcW w:type="dxa" w:w="1234"/>
+          </w:tcPr>
+          <w:p>
+            <w:r>
+              <w:t>B</w:t>
+            </w:r>
+          </w:p>
+        </w:tc>
+        <w:tc>
+          <w:tcPr>
+            <w:tcW w:type="dxa" w:w="1234"/>
+          </w:tcPr>
+          <w:p>
+            <w:r>
+              <w:t>-</w:t>
+            </w:r>
+          </w:p>
+        </w:tc>
+        <w:tc>
+          <w:tcPr>
+            <w:tcW w:type="dxa" w:w="1234"/>
+          </w:tcPr>
+          <w:p>
+            <w:r>
+              <w:t>B-&gt;λ</w:t>
+            </w:r>
+          </w:p>
+        </w:tc>
+        <w:tc>
+          <w:tcPr>
+            <w:tcW w:type="dxa" w:w="1234"/>
+          </w:tcPr>
+          <w:p>
+            <w:r>
+              <w:t>-</w:t>
+            </w:r>
+          </w:p>
+        </w:tc>
+        <w:tc>
+          <w:tcPr>
+            <w:tcW w:type="dxa" w:w="1234"/>
+          </w:tcPr>
+          <w:p>
+            <w:r>
+              <w:t>B-&gt;g</w:t>
+            </w:r>
+          </w:p>
+        </w:tc>
+        <w:tc>
+          <w:tcPr>
+            <w:tcW w:type="dxa" w:w="1234"/>
+          </w:tcPr>
+          <w:p>
+            <w:r>
+              <w:t>B-&gt;λ</w:t>
+            </w:r>
+          </w:p>
+        </w:tc>
+        <w:tc>
+          <w:tcPr>
+            <w:tcW w:type="dxa" w:w="1234"/>
+          </w:tcPr>
+          <w:p>
+            <w:r>
+              <w:t>B-&gt;λ</w:t>
+            </w:r>
+          </w:p>
+        </w:tc>
+      </w:tr>
+      <w:tr>
+        <w:tc>
+          <w:tcPr>
+            <w:tcW w:type="dxa" w:w="1234"/>
+          </w:tcPr>
+          <w:p>
+            <w:r>
+              <w:t>C</w:t>
+            </w:r>
+          </w:p>
+        </w:tc>
+        <w:tc>
+          <w:tcPr>
+            <w:tcW w:type="dxa" w:w="1234"/>
+          </w:tcPr>
+          <w:p>
+            <w:r>
+              <w:t>C-&gt;λ</w:t>
+            </w:r>
+          </w:p>
+        </w:tc>
+        <w:tc>
+          <w:tcPr>
+            <w:tcW w:type="dxa" w:w="1234"/>
+          </w:tcPr>
+          <w:p>
+            <w:r>
+              <w:t>-</w:t>
+            </w:r>
+          </w:p>
+        </w:tc>
+        <w:tc>
+          <w:tcPr>
+            <w:tcW w:type="dxa" w:w="1234"/>
+          </w:tcPr>
+          <w:p>
+            <w:r>
+              <w:t>-</w:t>
+            </w:r>
+          </w:p>
+        </w:tc>
+        <w:tc>
+          <w:tcPr>
+            <w:tcW w:type="dxa" w:w="1234"/>
+          </w:tcPr>
+          <w:p>
+            <w:r>
+              <w:t>C-&gt;λ</w:t>
+            </w:r>
+          </w:p>
+        </w:tc>
+        <w:tc>
+          <w:tcPr>
+            <w:tcW w:type="dxa" w:w="1234"/>
+          </w:tcPr>
+          <w:p>
+            <w:r>
+              <w:t>C-&gt;h</w:t>
+            </w:r>
+          </w:p>
+        </w:tc>
+        <w:tc>
+          <w:tcPr>
+            <w:tcW w:type="dxa" w:w="1234"/>
+          </w:tcPr>
+          <w:p>
+            <w:r>
+              <w:t>C-&gt;λ</w:t>
+            </w:r>
+          </w:p>
+        </w:tc>
+      </w:tr>
+    </w:tbl>
+    <w:p>
+      <w:pPr>
+        <w:pStyle w:val="Heading3"/>
+      </w:pPr>
+      <w:r>
+        <w:t>Tabela Teste</w:t>
       </w:r>
     </w:p>
     <w:p>
       <w:r>
-        <w:t>Depois</w:t>
+        <w:t>Palavra de teste: dahg</w:t>
       </w:r>
     </w:p>
+    <w:tbl>
+      <w:tblPr>
+        <w:tblW w:type="auto" w:w="0"/>
+        <w:tblLook w:firstColumn="1" w:firstRow="1" w:lastColumn="0" w:lastRow="0" w:noHBand="0" w:noVBand="1" w:val="04A0"/>
+      </w:tblPr>
+      <w:tblGrid>
+        <w:gridCol w:w="2880"/>
+        <w:gridCol w:w="2880"/>
+        <w:gridCol w:w="2880"/>
+      </w:tblGrid>
+      <w:tr>
+        <w:tc>
+          <w:tcPr>
+            <w:tcW w:type="dxa" w:w="2880"/>
+          </w:tcPr>
+          <w:p>
+            <w:r>
+              <w:t>Pilha</w:t>
+            </w:r>
+          </w:p>
+        </w:tc>
+        <w:tc>
+          <w:tcPr>
+            <w:tcW w:type="dxa" w:w="2880"/>
+          </w:tcPr>
+          <w:p>
+            <w:r>
+              <w:t>Entrada</w:t>
+            </w:r>
+          </w:p>
+        </w:tc>
+        <w:tc>
+          <w:tcPr>
+            <w:tcW w:type="dxa" w:w="2880"/>
+          </w:tcPr>
+          <w:p>
+            <w:r>
+              <w:t>Producao</w:t>
+            </w:r>
+          </w:p>
+        </w:tc>
+      </w:tr>
+      <w:tr>
+        <w:tc>
+          <w:tcPr>
+            <w:tcW w:type="dxa" w:w="2880"/>
+          </w:tcPr>
+          <w:p>
+            <w:r>
+              <w:t>$</w:t>
+            </w:r>
+          </w:p>
+        </w:tc>
+        <w:tc>
+          <w:tcPr>
+            <w:tcW w:type="dxa" w:w="2880"/>
+          </w:tcPr>
+          <w:p>
+            <w:r>
+              <w:t>$</w:t>
+            </w:r>
+          </w:p>
+        </w:tc>
+        <w:tc>
+          <w:tcPr>
+            <w:tcW w:type="dxa" w:w="2880"/>
+          </w:tcPr>
+          <w:p>
+            <w:r>
+              <w:t>S</w:t>
+            </w:r>
+          </w:p>
+        </w:tc>
+      </w:tr>
+      <w:tr>
+        <w:tc>
+          <w:tcPr>
+            <w:tcW w:type="dxa" w:w="2880"/>
+          </w:tcPr>
+          <w:p>
+            <w:r>
+              <w:t>$S</w:t>
+            </w:r>
+          </w:p>
+        </w:tc>
+        <w:tc>
+          <w:tcPr>
+            <w:tcW w:type="dxa" w:w="2880"/>
+          </w:tcPr>
+          <w:p>
+            <w:r>
+              <w:t>dahg$</w:t>
+            </w:r>
+          </w:p>
+        </w:tc>
+        <w:tc>
+          <w:tcPr>
+            <w:tcW w:type="dxa" w:w="2880"/>
+          </w:tcPr>
+          <w:p>
+            <w:r>
+              <w:t>S-&gt;ACB</w:t>
+            </w:r>
+          </w:p>
+        </w:tc>
+      </w:tr>
+      <w:tr>
+        <w:tc>
+          <w:tcPr>
+            <w:tcW w:type="dxa" w:w="2880"/>
+          </w:tcPr>
+          <w:p>
+            <w:r>
+              <w:t>$BCA</w:t>
+            </w:r>
+          </w:p>
+        </w:tc>
+        <w:tc>
+          <w:tcPr>
+            <w:tcW w:type="dxa" w:w="2880"/>
+          </w:tcPr>
+          <w:p>
+            <w:r>
+              <w:t>dahg$</w:t>
+            </w:r>
+          </w:p>
+        </w:tc>
+        <w:tc>
+          <w:tcPr>
+            <w:tcW w:type="dxa" w:w="2880"/>
+          </w:tcPr>
+          <w:p>
+            <w:r>
+              <w:t>A-&gt;da</w:t>
+            </w:r>
+          </w:p>
+        </w:tc>
+      </w:tr>
+      <w:tr>
+        <w:tc>
+          <w:tcPr>
+            <w:tcW w:type="dxa" w:w="2880"/>
+          </w:tcPr>
+          <w:p>
+            <w:r>
+              <w:t>$BCad</w:t>
+            </w:r>
+          </w:p>
+        </w:tc>
+        <w:tc>
+          <w:tcPr>
+            <w:tcW w:type="dxa" w:w="2880"/>
+          </w:tcPr>
+          <w:p>
+            <w:r>
+              <w:t>dahg$</w:t>
+            </w:r>
+          </w:p>
+        </w:tc>
+        <w:tc>
+          <w:tcPr>
+            <w:tcW w:type="dxa" w:w="2880"/>
+          </w:tcPr>
+          <w:p>
+            <w:r/>
+          </w:p>
+        </w:tc>
+      </w:tr>
+      <w:tr>
+        <w:tc>
+          <w:tcPr>
+            <w:tcW w:type="dxa" w:w="2880"/>
+          </w:tcPr>
+          <w:p>
+            <w:r>
+              <w:t>$BCa</w:t>
+            </w:r>
+          </w:p>
+        </w:tc>
+        <w:tc>
+          <w:tcPr>
+            <w:tcW w:type="dxa" w:w="2880"/>
+          </w:tcPr>
+          <w:p>
+            <w:r>
+              <w:t>ahg$</w:t>
+            </w:r>
+          </w:p>
+        </w:tc>
+        <w:tc>
+          <w:tcPr>
+            <w:tcW w:type="dxa" w:w="2880"/>
+          </w:tcPr>
+          <w:p>
+            <w:r/>
+          </w:p>
+        </w:tc>
+      </w:tr>
+      <w:tr>
+        <w:tc>
+          <w:tcPr>
+            <w:tcW w:type="dxa" w:w="2880"/>
+          </w:tcPr>
+          <w:p>
+            <w:r>
+              <w:t>$BC</w:t>
+            </w:r>
+          </w:p>
+        </w:tc>
+        <w:tc>
+          <w:tcPr>
+            <w:tcW w:type="dxa" w:w="2880"/>
+          </w:tcPr>
+          <w:p>
+            <w:r>
+              <w:t>hg$</w:t>
+            </w:r>
+          </w:p>
+        </w:tc>
+        <w:tc>
+          <w:tcPr>
+            <w:tcW w:type="dxa" w:w="2880"/>
+          </w:tcPr>
+          <w:p>
+            <w:r>
+              <w:t>C-&gt;h</w:t>
+            </w:r>
+          </w:p>
+        </w:tc>
+      </w:tr>
+      <w:tr>
+        <w:tc>
+          <w:tcPr>
+            <w:tcW w:type="dxa" w:w="2880"/>
+          </w:tcPr>
+          <w:p>
+            <w:r>
+              <w:t>$Bh</w:t>
+            </w:r>
+          </w:p>
+        </w:tc>
+        <w:tc>
+          <w:tcPr>
+            <w:tcW w:type="dxa" w:w="2880"/>
+          </w:tcPr>
+          <w:p>
+            <w:r>
+              <w:t>hg$</w:t>
+            </w:r>
+          </w:p>
+        </w:tc>
+        <w:tc>
+          <w:tcPr>
+            <w:tcW w:type="dxa" w:w="2880"/>
+          </w:tcPr>
+          <w:p>
+            <w:r/>
+          </w:p>
+        </w:tc>
+      </w:tr>
+      <w:tr>
+        <w:tc>
+          <w:tcPr>
+            <w:tcW w:type="dxa" w:w="2880"/>
+          </w:tcPr>
+          <w:p>
+            <w:r>
+              <w:t>$B</w:t>
+            </w:r>
+          </w:p>
+        </w:tc>
+        <w:tc>
+          <w:tcPr>
+            <w:tcW w:type="dxa" w:w="2880"/>
+          </w:tcPr>
+          <w:p>
+            <w:r>
+              <w:t>g$</w:t>
+            </w:r>
+          </w:p>
+        </w:tc>
+        <w:tc>
+          <w:tcPr>
+            <w:tcW w:type="dxa" w:w="2880"/>
+          </w:tcPr>
+          <w:p>
+            <w:r>
+              <w:t>B-&gt;g</w:t>
+            </w:r>
+          </w:p>
+        </w:tc>
+      </w:tr>
+      <w:tr>
+        <w:tc>
+          <w:tcPr>
+            <w:tcW w:type="dxa" w:w="2880"/>
+          </w:tcPr>
+          <w:p>
+            <w:r>
+              <w:t>$g</w:t>
+            </w:r>
+          </w:p>
+        </w:tc>
+        <w:tc>
+          <w:tcPr>
+            <w:tcW w:type="dxa" w:w="2880"/>
+          </w:tcPr>
+          <w:p>
+            <w:r>
+              <w:t>g$</w:t>
+            </w:r>
+          </w:p>
+        </w:tc>
+        <w:tc>
+          <w:tcPr>
+            <w:tcW w:type="dxa" w:w="2880"/>
+          </w:tcPr>
+          <w:p>
+            <w:r/>
+          </w:p>
+        </w:tc>
+      </w:tr>
+      <w:tr>
+        <w:tc>
+          <w:tcPr>
+            <w:tcW w:type="dxa" w:w="2880"/>
+          </w:tcPr>
+          <w:p>
+            <w:r>
+              <w:t>$</w:t>
+            </w:r>
+          </w:p>
+        </w:tc>
+        <w:tc>
+          <w:tcPr>
+            <w:tcW w:type="dxa" w:w="2880"/>
+          </w:tcPr>
+          <w:p>
+            <w:r>
+              <w:t>$</w:t>
+            </w:r>
+          </w:p>
+        </w:tc>
+        <w:tc>
+          <w:tcPr>
+            <w:tcW w:type="dxa" w:w="2880"/>
+          </w:tcPr>
+          <w:p>
+            <w:r/>
+          </w:p>
+        </w:tc>
+      </w:tr>
+    </w:tbl>
     <w:sectPr>
       <w:pgSz w:w="12240" w:h="15840"/>
       <w:pgMar w:top="1440" w:right="1800" w:bottom="1440" w:left="1800" w:header="720" w:footer="720" w:gutter="0"/>

</xml_diff>

<commit_message>
Consertado Bug e saida melhorada
</commit_message>
<xml_diff>
--- a/report.docx
+++ b/report.docx
@@ -12,7 +12,7 @@
     </w:p>
     <w:p>
       <w:r>
-        <w:t>Relatório Automático Gerado em 31/05/2022, 20:05:41</w:t>
+        <w:t>Relatório Automático Gerado em 31/05/2022, 20:31:28</w:t>
       </w:r>
     </w:p>
     <w:p>
@@ -788,7 +788,7 @@
     </w:p>
     <w:p>
       <w:r>
-        <w:t>Palavra de teste: x+x*x</w:t>
+        <w:t>Palavra de teste: x+x*x2</w:t>
       </w:r>
     </w:p>
     <w:tbl>
@@ -883,7 +883,7 @@
           </w:tcPr>
           <w:p>
             <w:r>
-              <w:t>x+x*x$</w:t>
+              <w:t>x+x*x2$</w:t>
             </w:r>
           </w:p>
         </w:tc>
@@ -915,7 +915,7 @@
           </w:tcPr>
           <w:p>
             <w:r>
-              <w:t>x+x*x$</w:t>
+              <w:t>x+x*x2$</w:t>
             </w:r>
           </w:p>
         </w:tc>
@@ -947,7 +947,7 @@
           </w:tcPr>
           <w:p>
             <w:r>
-              <w:t>x+x*x$</w:t>
+              <w:t>x+x*x2$</w:t>
             </w:r>
           </w:p>
         </w:tc>
@@ -979,7 +979,7 @@
           </w:tcPr>
           <w:p>
             <w:r>
-              <w:t>x+x*x$</w:t>
+              <w:t>x+x*x2$</w:t>
             </w:r>
           </w:p>
         </w:tc>
@@ -1009,7 +1009,7 @@
           </w:tcPr>
           <w:p>
             <w:r>
-              <w:t>+x*x$</w:t>
+              <w:t>+x*x2$</w:t>
             </w:r>
           </w:p>
         </w:tc>
@@ -1041,7 +1041,7 @@
           </w:tcPr>
           <w:p>
             <w:r>
-              <w:t>+x*x$</w:t>
+              <w:t>+x*x2$</w:t>
             </w:r>
           </w:p>
         </w:tc>
@@ -1073,7 +1073,7 @@
           </w:tcPr>
           <w:p>
             <w:r>
-              <w:t>+x*x$</w:t>
+              <w:t>+x*x2$</w:t>
             </w:r>
           </w:p>
         </w:tc>
@@ -1103,7 +1103,7 @@
           </w:tcPr>
           <w:p>
             <w:r>
-              <w:t>x*x$</w:t>
+              <w:t>x*x2$</w:t>
             </w:r>
           </w:p>
         </w:tc>
@@ -1135,7 +1135,7 @@
           </w:tcPr>
           <w:p>
             <w:r>
-              <w:t>x*x$</w:t>
+              <w:t>x*x2$</w:t>
             </w:r>
           </w:p>
         </w:tc>
@@ -1167,7 +1167,7 @@
           </w:tcPr>
           <w:p>
             <w:r>
-              <w:t>x*x$</w:t>
+              <w:t>x*x2$</w:t>
             </w:r>
           </w:p>
         </w:tc>
@@ -1197,7 +1197,7 @@
           </w:tcPr>
           <w:p>
             <w:r>
-              <w:t>*x$</w:t>
+              <w:t>*x2$</w:t>
             </w:r>
           </w:p>
         </w:tc>
@@ -1229,7 +1229,7 @@
           </w:tcPr>
           <w:p>
             <w:r>
-              <w:t>*x$</w:t>
+              <w:t>*x2$</w:t>
             </w:r>
           </w:p>
         </w:tc>
@@ -1259,7 +1259,7 @@
           </w:tcPr>
           <w:p>
             <w:r>
-              <w:t>x$</w:t>
+              <w:t>x2$</w:t>
             </w:r>
           </w:p>
         </w:tc>
@@ -1291,7 +1291,7 @@
           </w:tcPr>
           <w:p>
             <w:r>
-              <w:t>x$</w:t>
+              <w:t>x2$</w:t>
             </w:r>
           </w:p>
         </w:tc>
@@ -1321,71 +1321,7 @@
           </w:tcPr>
           <w:p>
             <w:r>
-              <w:t>$</w:t>
-            </w:r>
-          </w:p>
-        </w:tc>
-        <w:tc>
-          <w:tcPr>
-            <w:tcW w:type="dxa" w:w="2880"/>
-          </w:tcPr>
-          <w:p>
-            <w:r>
-              <w:t>B-&gt;λ</w:t>
-            </w:r>
-          </w:p>
-        </w:tc>
-      </w:tr>
-      <w:tr>
-        <w:tc>
-          <w:tcPr>
-            <w:tcW w:type="dxa" w:w="2880"/>
-          </w:tcPr>
-          <w:p>
-            <w:r>
-              <w:t>$A</w:t>
-            </w:r>
-          </w:p>
-        </w:tc>
-        <w:tc>
-          <w:tcPr>
-            <w:tcW w:type="dxa" w:w="2880"/>
-          </w:tcPr>
-          <w:p>
-            <w:r>
-              <w:t>$</w:t>
-            </w:r>
-          </w:p>
-        </w:tc>
-        <w:tc>
-          <w:tcPr>
-            <w:tcW w:type="dxa" w:w="2880"/>
-          </w:tcPr>
-          <w:p>
-            <w:r>
-              <w:t>A-&gt;λ</w:t>
-            </w:r>
-          </w:p>
-        </w:tc>
-      </w:tr>
-      <w:tr>
-        <w:tc>
-          <w:tcPr>
-            <w:tcW w:type="dxa" w:w="2880"/>
-          </w:tcPr>
-          <w:p>
-            <w:r>
-              <w:t>$</w:t>
-            </w:r>
-          </w:p>
-        </w:tc>
-        <w:tc>
-          <w:tcPr>
-            <w:tcW w:type="dxa" w:w="2880"/>
-          </w:tcPr>
-          <w:p>
-            <w:r>
-              <w:t>$</w:t>
+              <w:t>2$</w:t>
             </w:r>
           </w:p>
         </w:tc>
@@ -1399,7 +1335,11 @@
         </w:tc>
       </w:tr>
     </w:tbl>
-    <w:p/>
+    <w:p>
+      <w:r>
+        <w:t>Elemento não corresponde ao Alfabeto</w:t>
+      </w:r>
+    </w:p>
     <w:p>
       <w:pPr>
         <w:pStyle w:val="Heading1"/>
@@ -2058,7 +1998,7 @@
     </w:p>
     <w:p>
       <w:r>
-        <w:t>Palavra de teste: dahg</w:t>
+        <w:t>Palavra de teste: db</w:t>
       </w:r>
     </w:p>
     <w:tbl>
@@ -2153,7 +2093,7 @@
           </w:tcPr>
           <w:p>
             <w:r>
-              <w:t>dahg$</w:t>
+              <w:t>db$</w:t>
             </w:r>
           </w:p>
         </w:tc>
@@ -2185,7 +2125,7 @@
           </w:tcPr>
           <w:p>
             <w:r>
-              <w:t>dahg$</w:t>
+              <w:t>db$</w:t>
             </w:r>
           </w:p>
         </w:tc>
@@ -2217,7 +2157,7 @@
           </w:tcPr>
           <w:p>
             <w:r>
-              <w:t>dahg$</w:t>
+              <w:t>db$</w:t>
             </w:r>
           </w:p>
         </w:tc>
@@ -2247,161 +2187,7 @@
           </w:tcPr>
           <w:p>
             <w:r>
-              <w:t>ahg$</w:t>
-            </w:r>
-          </w:p>
-        </w:tc>
-        <w:tc>
-          <w:tcPr>
-            <w:tcW w:type="dxa" w:w="2880"/>
-          </w:tcPr>
-          <w:p>
-            <w:r/>
-          </w:p>
-        </w:tc>
-      </w:tr>
-      <w:tr>
-        <w:tc>
-          <w:tcPr>
-            <w:tcW w:type="dxa" w:w="2880"/>
-          </w:tcPr>
-          <w:p>
-            <w:r>
-              <w:t>$BC</w:t>
-            </w:r>
-          </w:p>
-        </w:tc>
-        <w:tc>
-          <w:tcPr>
-            <w:tcW w:type="dxa" w:w="2880"/>
-          </w:tcPr>
-          <w:p>
-            <w:r>
-              <w:t>hg$</w:t>
-            </w:r>
-          </w:p>
-        </w:tc>
-        <w:tc>
-          <w:tcPr>
-            <w:tcW w:type="dxa" w:w="2880"/>
-          </w:tcPr>
-          <w:p>
-            <w:r>
-              <w:t>C-&gt;h</w:t>
-            </w:r>
-          </w:p>
-        </w:tc>
-      </w:tr>
-      <w:tr>
-        <w:tc>
-          <w:tcPr>
-            <w:tcW w:type="dxa" w:w="2880"/>
-          </w:tcPr>
-          <w:p>
-            <w:r>
-              <w:t>$Bh</w:t>
-            </w:r>
-          </w:p>
-        </w:tc>
-        <w:tc>
-          <w:tcPr>
-            <w:tcW w:type="dxa" w:w="2880"/>
-          </w:tcPr>
-          <w:p>
-            <w:r>
-              <w:t>hg$</w:t>
-            </w:r>
-          </w:p>
-        </w:tc>
-        <w:tc>
-          <w:tcPr>
-            <w:tcW w:type="dxa" w:w="2880"/>
-          </w:tcPr>
-          <w:p>
-            <w:r/>
-          </w:p>
-        </w:tc>
-      </w:tr>
-      <w:tr>
-        <w:tc>
-          <w:tcPr>
-            <w:tcW w:type="dxa" w:w="2880"/>
-          </w:tcPr>
-          <w:p>
-            <w:r>
-              <w:t>$B</w:t>
-            </w:r>
-          </w:p>
-        </w:tc>
-        <w:tc>
-          <w:tcPr>
-            <w:tcW w:type="dxa" w:w="2880"/>
-          </w:tcPr>
-          <w:p>
-            <w:r>
-              <w:t>g$</w:t>
-            </w:r>
-          </w:p>
-        </w:tc>
-        <w:tc>
-          <w:tcPr>
-            <w:tcW w:type="dxa" w:w="2880"/>
-          </w:tcPr>
-          <w:p>
-            <w:r>
-              <w:t>B-&gt;g</w:t>
-            </w:r>
-          </w:p>
-        </w:tc>
-      </w:tr>
-      <w:tr>
-        <w:tc>
-          <w:tcPr>
-            <w:tcW w:type="dxa" w:w="2880"/>
-          </w:tcPr>
-          <w:p>
-            <w:r>
-              <w:t>$g</w:t>
-            </w:r>
-          </w:p>
-        </w:tc>
-        <w:tc>
-          <w:tcPr>
-            <w:tcW w:type="dxa" w:w="2880"/>
-          </w:tcPr>
-          <w:p>
-            <w:r>
-              <w:t>g$</w:t>
-            </w:r>
-          </w:p>
-        </w:tc>
-        <w:tc>
-          <w:tcPr>
-            <w:tcW w:type="dxa" w:w="2880"/>
-          </w:tcPr>
-          <w:p>
-            <w:r/>
-          </w:p>
-        </w:tc>
-      </w:tr>
-      <w:tr>
-        <w:tc>
-          <w:tcPr>
-            <w:tcW w:type="dxa" w:w="2880"/>
-          </w:tcPr>
-          <w:p>
-            <w:r>
-              <w:t>$</w:t>
-            </w:r>
-          </w:p>
-        </w:tc>
-        <w:tc>
-          <w:tcPr>
-            <w:tcW w:type="dxa" w:w="2880"/>
-          </w:tcPr>
-          <w:p>
-            <w:r>
-              <w:t>$</w:t>
+              <w:t>b$</w:t>
             </w:r>
           </w:p>
         </w:tc>
@@ -2415,7 +2201,11 @@
         </w:tc>
       </w:tr>
     </w:tbl>
-    <w:p/>
+    <w:p>
+      <w:r>
+        <w:t>Não foi possível realizar a palavra, pilha não possui não-terminais</w:t>
+      </w:r>
+    </w:p>
     <w:p>
       <w:pPr>
         <w:pStyle w:val="Heading1"/>
@@ -3305,7 +3095,7 @@
     </w:p>
     <w:p>
       <w:r>
-        <w:t>Palavra de teste: acbgfh</w:t>
+        <w:t>Palavra de teste: a</w:t>
       </w:r>
     </w:p>
     <w:tbl>
@@ -3400,7 +3190,7 @@
           </w:tcPr>
           <w:p>
             <w:r>
-              <w:t>acbgfh$</w:t>
+              <w:t>a$</w:t>
             </w:r>
           </w:p>
         </w:tc>
@@ -3432,7 +3222,7 @@
           </w:tcPr>
           <w:p>
             <w:r>
-              <w:t>acbgfh$</w:t>
+              <w:t>a$</w:t>
             </w:r>
           </w:p>
         </w:tc>
@@ -3462,348 +3252,6 @@
           </w:tcPr>
           <w:p>
             <w:r>
-              <w:t>cbgfh$</w:t>
-            </w:r>
-          </w:p>
-        </w:tc>
-        <w:tc>
-          <w:tcPr>
-            <w:tcW w:type="dxa" w:w="2880"/>
-          </w:tcPr>
-          <w:p>
-            <w:r>
-              <w:t>B-&gt;cC</w:t>
-            </w:r>
-          </w:p>
-        </w:tc>
-      </w:tr>
-      <w:tr>
-        <w:tc>
-          <w:tcPr>
-            <w:tcW w:type="dxa" w:w="2880"/>
-          </w:tcPr>
-          <w:p>
-            <w:r>
-              <w:t>$hDCc</w:t>
-            </w:r>
-          </w:p>
-        </w:tc>
-        <w:tc>
-          <w:tcPr>
-            <w:tcW w:type="dxa" w:w="2880"/>
-          </w:tcPr>
-          <w:p>
-            <w:r>
-              <w:t>cbgfh$</w:t>
-            </w:r>
-          </w:p>
-        </w:tc>
-        <w:tc>
-          <w:tcPr>
-            <w:tcW w:type="dxa" w:w="2880"/>
-          </w:tcPr>
-          <w:p>
-            <w:r/>
-          </w:p>
-        </w:tc>
-      </w:tr>
-      <w:tr>
-        <w:tc>
-          <w:tcPr>
-            <w:tcW w:type="dxa" w:w="2880"/>
-          </w:tcPr>
-          <w:p>
-            <w:r>
-              <w:t>$hDC</w:t>
-            </w:r>
-          </w:p>
-        </w:tc>
-        <w:tc>
-          <w:tcPr>
-            <w:tcW w:type="dxa" w:w="2880"/>
-          </w:tcPr>
-          <w:p>
-            <w:r>
-              <w:t>bgfh$</w:t>
-            </w:r>
-          </w:p>
-        </w:tc>
-        <w:tc>
-          <w:tcPr>
-            <w:tcW w:type="dxa" w:w="2880"/>
-          </w:tcPr>
-          <w:p>
-            <w:r>
-              <w:t>C-&gt;bC</w:t>
-            </w:r>
-          </w:p>
-        </w:tc>
-      </w:tr>
-      <w:tr>
-        <w:tc>
-          <w:tcPr>
-            <w:tcW w:type="dxa" w:w="2880"/>
-          </w:tcPr>
-          <w:p>
-            <w:r>
-              <w:t>$hDCb</w:t>
-            </w:r>
-          </w:p>
-        </w:tc>
-        <w:tc>
-          <w:tcPr>
-            <w:tcW w:type="dxa" w:w="2880"/>
-          </w:tcPr>
-          <w:p>
-            <w:r>
-              <w:t>bgfh$</w:t>
-            </w:r>
-          </w:p>
-        </w:tc>
-        <w:tc>
-          <w:tcPr>
-            <w:tcW w:type="dxa" w:w="2880"/>
-          </w:tcPr>
-          <w:p>
-            <w:r/>
-          </w:p>
-        </w:tc>
-      </w:tr>
-      <w:tr>
-        <w:tc>
-          <w:tcPr>
-            <w:tcW w:type="dxa" w:w="2880"/>
-          </w:tcPr>
-          <w:p>
-            <w:r>
-              <w:t>$hDC</w:t>
-            </w:r>
-          </w:p>
-        </w:tc>
-        <w:tc>
-          <w:tcPr>
-            <w:tcW w:type="dxa" w:w="2880"/>
-          </w:tcPr>
-          <w:p>
-            <w:r>
-              <w:t>gfh$</w:t>
-            </w:r>
-          </w:p>
-        </w:tc>
-        <w:tc>
-          <w:tcPr>
-            <w:tcW w:type="dxa" w:w="2880"/>
-          </w:tcPr>
-          <w:p>
-            <w:r>
-              <w:t>C-&gt;λ</w:t>
-            </w:r>
-          </w:p>
-        </w:tc>
-      </w:tr>
-      <w:tr>
-        <w:tc>
-          <w:tcPr>
-            <w:tcW w:type="dxa" w:w="2880"/>
-          </w:tcPr>
-          <w:p>
-            <w:r>
-              <w:t>$hD</w:t>
-            </w:r>
-          </w:p>
-        </w:tc>
-        <w:tc>
-          <w:tcPr>
-            <w:tcW w:type="dxa" w:w="2880"/>
-          </w:tcPr>
-          <w:p>
-            <w:r>
-              <w:t>gfh$</w:t>
-            </w:r>
-          </w:p>
-        </w:tc>
-        <w:tc>
-          <w:tcPr>
-            <w:tcW w:type="dxa" w:w="2880"/>
-          </w:tcPr>
-          <w:p>
-            <w:r>
-              <w:t>D-&gt;EF</w:t>
-            </w:r>
-          </w:p>
-        </w:tc>
-      </w:tr>
-      <w:tr>
-        <w:tc>
-          <w:tcPr>
-            <w:tcW w:type="dxa" w:w="2880"/>
-          </w:tcPr>
-          <w:p>
-            <w:r>
-              <w:t>$hFE</w:t>
-            </w:r>
-          </w:p>
-        </w:tc>
-        <w:tc>
-          <w:tcPr>
-            <w:tcW w:type="dxa" w:w="2880"/>
-          </w:tcPr>
-          <w:p>
-            <w:r>
-              <w:t>gfh$</w:t>
-            </w:r>
-          </w:p>
-        </w:tc>
-        <w:tc>
-          <w:tcPr>
-            <w:tcW w:type="dxa" w:w="2880"/>
-          </w:tcPr>
-          <w:p>
-            <w:r>
-              <w:t>E-&gt;g</w:t>
-            </w:r>
-          </w:p>
-        </w:tc>
-      </w:tr>
-      <w:tr>
-        <w:tc>
-          <w:tcPr>
-            <w:tcW w:type="dxa" w:w="2880"/>
-          </w:tcPr>
-          <w:p>
-            <w:r>
-              <w:t>$hFg</w:t>
-            </w:r>
-          </w:p>
-        </w:tc>
-        <w:tc>
-          <w:tcPr>
-            <w:tcW w:type="dxa" w:w="2880"/>
-          </w:tcPr>
-          <w:p>
-            <w:r>
-              <w:t>gfh$</w:t>
-            </w:r>
-          </w:p>
-        </w:tc>
-        <w:tc>
-          <w:tcPr>
-            <w:tcW w:type="dxa" w:w="2880"/>
-          </w:tcPr>
-          <w:p>
-            <w:r/>
-          </w:p>
-        </w:tc>
-      </w:tr>
-      <w:tr>
-        <w:tc>
-          <w:tcPr>
-            <w:tcW w:type="dxa" w:w="2880"/>
-          </w:tcPr>
-          <w:p>
-            <w:r>
-              <w:t>$hF</w:t>
-            </w:r>
-          </w:p>
-        </w:tc>
-        <w:tc>
-          <w:tcPr>
-            <w:tcW w:type="dxa" w:w="2880"/>
-          </w:tcPr>
-          <w:p>
-            <w:r>
-              <w:t>fh$</w:t>
-            </w:r>
-          </w:p>
-        </w:tc>
-        <w:tc>
-          <w:tcPr>
-            <w:tcW w:type="dxa" w:w="2880"/>
-          </w:tcPr>
-          <w:p>
-            <w:r>
-              <w:t>F-&gt;f</w:t>
-            </w:r>
-          </w:p>
-        </w:tc>
-      </w:tr>
-      <w:tr>
-        <w:tc>
-          <w:tcPr>
-            <w:tcW w:type="dxa" w:w="2880"/>
-          </w:tcPr>
-          <w:p>
-            <w:r>
-              <w:t>$hf</w:t>
-            </w:r>
-          </w:p>
-        </w:tc>
-        <w:tc>
-          <w:tcPr>
-            <w:tcW w:type="dxa" w:w="2880"/>
-          </w:tcPr>
-          <w:p>
-            <w:r>
-              <w:t>fh$</w:t>
-            </w:r>
-          </w:p>
-        </w:tc>
-        <w:tc>
-          <w:tcPr>
-            <w:tcW w:type="dxa" w:w="2880"/>
-          </w:tcPr>
-          <w:p>
-            <w:r/>
-          </w:p>
-        </w:tc>
-      </w:tr>
-      <w:tr>
-        <w:tc>
-          <w:tcPr>
-            <w:tcW w:type="dxa" w:w="2880"/>
-          </w:tcPr>
-          <w:p>
-            <w:r>
-              <w:t>$h</w:t>
-            </w:r>
-          </w:p>
-        </w:tc>
-        <w:tc>
-          <w:tcPr>
-            <w:tcW w:type="dxa" w:w="2880"/>
-          </w:tcPr>
-          <w:p>
-            <w:r>
-              <w:t>h$</w:t>
-            </w:r>
-          </w:p>
-        </w:tc>
-        <w:tc>
-          <w:tcPr>
-            <w:tcW w:type="dxa" w:w="2880"/>
-          </w:tcPr>
-          <w:p>
-            <w:r/>
-          </w:p>
-        </w:tc>
-      </w:tr>
-      <w:tr>
-        <w:tc>
-          <w:tcPr>
-            <w:tcW w:type="dxa" w:w="2880"/>
-          </w:tcPr>
-          <w:p>
-            <w:r>
-              <w:t>$</w:t>
-            </w:r>
-          </w:p>
-        </w:tc>
-        <w:tc>
-          <w:tcPr>
-            <w:tcW w:type="dxa" w:w="2880"/>
-          </w:tcPr>
-          <w:p>
-            <w:r>
               <w:t>$</w:t>
             </w:r>
           </w:p>
@@ -3818,7 +3266,11 @@
         </w:tc>
       </w:tr>
     </w:tbl>
-    <w:p/>
+    <w:p>
+      <w:r>
+        <w:t>Não foi possível realizar a palavra, não há producão que gere entrada</w:t>
+      </w:r>
+    </w:p>
     <w:p>
       <w:pPr>
         <w:pStyle w:val="Heading1"/>

</xml_diff>